<commit_message>
combining dexguard and proguard
</commit_message>
<xml_diff>
--- a/Chapter 1 Introduction.docx
+++ b/Chapter 1 Introduction.docx
@@ -1,6 +1,6 @@
 
 <file path=word/document.xml><?xml version="1.0" encoding="utf-8"?>
-<w:document xmlns:wpc="http://schemas.microsoft.com/office/word/2010/wordprocessingCanvas" xmlns:cx="http://schemas.microsoft.com/office/drawing/2014/chartex" xmlns:cx1="http://schemas.microsoft.com/office/drawing/2015/9/8/chartex" xmlns:cx2="http://schemas.microsoft.com/office/drawing/2015/10/21/chartex" xmlns:cx3="http://schemas.microsoft.com/office/drawing/2016/5/9/chartex" xmlns:cx4="http://schemas.microsoft.com/office/drawing/2016/5/10/chartex" xmlns:cx5="http://schemas.microsoft.com/office/drawing/2016/5/11/chartex" xmlns:cx6="http://schemas.microsoft.com/office/drawing/2016/5/12/chartex" xmlns:cx7="http://schemas.microsoft.com/office/drawing/2016/5/13/chartex" xmlns:cx8="http://schemas.microsoft.com/office/drawing/2016/5/14/chartex" xmlns:mc="http://schemas.openxmlformats.org/markup-compatibility/2006" xmlns:aink="http://schemas.microsoft.com/office/drawing/2016/ink" xmlns:am3d="http://schemas.microsoft.com/office/drawing/2017/model3d" xmlns:o="urn:schemas-microsoft-com:office:office" xmlns:r="http://schemas.openxmlformats.org/officeDocument/2006/relationships" xmlns:m="http://schemas.openxmlformats.org/officeDocument/2006/math" xmlns:v="urn:schemas-microsoft-com:vml" xmlns:wp14="http://schemas.microsoft.com/office/word/2010/wordprocessingDrawing" xmlns:wp="http://schemas.openxmlformats.org/drawingml/2006/wordprocessingDrawing" xmlns:w10="urn:schemas-microsoft-com:office:word" xmlns:w="http://schemas.openxmlformats.org/wordprocessingml/2006/main" xmlns:w14="http://schemas.microsoft.com/office/word/2010/wordml" xmlns:w15="http://schemas.microsoft.com/office/word/2012/wordml" xmlns:w16cid="http://schemas.microsoft.com/office/word/2016/wordml/cid" xmlns:w16se="http://schemas.microsoft.com/office/word/2015/wordml/symex" xmlns:wpg="http://schemas.microsoft.com/office/word/2010/wordprocessingGroup" xmlns:wpi="http://schemas.microsoft.com/office/word/2010/wordprocessingInk" xmlns:wne="http://schemas.microsoft.com/office/word/2006/wordml" xmlns:wps="http://schemas.microsoft.com/office/word/2010/wordprocessingShape" mc:Ignorable="w14 w15 w16se w16cid wp14">
+<w:document xmlns:wpc="http://schemas.microsoft.com/office/word/2010/wordprocessingCanvas" xmlns:cx="http://schemas.microsoft.com/office/drawing/2014/chartex" xmlns:cx1="http://schemas.microsoft.com/office/drawing/2015/9/8/chartex" xmlns:mc="http://schemas.openxmlformats.org/markup-compatibility/2006" xmlns:o="urn:schemas-microsoft-com:office:office" xmlns:r="http://schemas.openxmlformats.org/officeDocument/2006/relationships" xmlns:m="http://schemas.openxmlformats.org/officeDocument/2006/math" xmlns:v="urn:schemas-microsoft-com:vml" xmlns:wp14="http://schemas.microsoft.com/office/word/2010/wordprocessingDrawing" xmlns:wp="http://schemas.openxmlformats.org/drawingml/2006/wordprocessingDrawing" xmlns:w10="urn:schemas-microsoft-com:office:word" xmlns:w="http://schemas.openxmlformats.org/wordprocessingml/2006/main" xmlns:w14="http://schemas.microsoft.com/office/word/2010/wordml" xmlns:w15="http://schemas.microsoft.com/office/word/2012/wordml" xmlns:w16se="http://schemas.microsoft.com/office/word/2015/wordml/symex" xmlns:wpg="http://schemas.microsoft.com/office/word/2010/wordprocessingGroup" xmlns:wpi="http://schemas.microsoft.com/office/word/2010/wordprocessingInk" xmlns:wne="http://schemas.microsoft.com/office/word/2006/wordml" xmlns:wps="http://schemas.microsoft.com/office/word/2010/wordprocessingShape" mc:Ignorable="w14 w15 w16se wp14">
   <w:body>
     <w:p>
       <w:pPr>
@@ -9,17 +9,17 @@
           <w:rFonts w:asciiTheme="majorBidi" w:hAnsiTheme="majorBidi" w:cstheme="majorBidi"/>
           <w:b/>
           <w:bCs/>
-          <w:sz w:val="32"/>
-          <w:szCs w:val="32"/>
-        </w:rPr>
-      </w:pPr>
-      <w:r>
-        <w:rPr>
-          <w:rFonts w:asciiTheme="majorBidi" w:hAnsiTheme="majorBidi" w:cstheme="majorBidi"/>
-          <w:b/>
-          <w:bCs/>
-          <w:sz w:val="32"/>
-          <w:szCs w:val="32"/>
+          <w:sz w:val="28"/>
+          <w:szCs w:val="28"/>
+        </w:rPr>
+      </w:pPr>
+      <w:r>
+        <w:rPr>
+          <w:rFonts w:asciiTheme="majorBidi" w:hAnsiTheme="majorBidi" w:cstheme="majorBidi"/>
+          <w:b/>
+          <w:bCs/>
+          <w:sz w:val="28"/>
+          <w:szCs w:val="28"/>
         </w:rPr>
         <w:t>Chapter 1 Introduction</w:t>
       </w:r>
@@ -41,7 +41,29 @@
           <w:szCs w:val="24"/>
           <w:shd w:val="clear" w:color="auto" w:fill="FFFFFF"/>
         </w:rPr>
-        <w:t xml:space="preserve">Software Reverse Engineering (SRE) is the practice of analyzing a software system, either in whole or in part, to extract design and implementation </w:t>
+        <w:t xml:space="preserve">Software Reverse Engineering (SRE) is the practice of analyzing a software system, either in </w:t>
+      </w:r>
+      <w:proofErr w:type="gramStart"/>
+      <w:r>
+        <w:rPr>
+          <w:rFonts w:asciiTheme="majorBidi" w:hAnsiTheme="majorBidi" w:cstheme="majorBidi"/>
+          <w:color w:val="000000"/>
+          <w:sz w:val="24"/>
+          <w:szCs w:val="24"/>
+          <w:shd w:val="clear" w:color="auto" w:fill="FFFFFF"/>
+        </w:rPr>
+        <w:t>whole</w:t>
+      </w:r>
+      <w:proofErr w:type="gramEnd"/>
+      <w:r>
+        <w:rPr>
+          <w:rFonts w:asciiTheme="majorBidi" w:hAnsiTheme="majorBidi" w:cstheme="majorBidi"/>
+          <w:color w:val="000000"/>
+          <w:sz w:val="24"/>
+          <w:szCs w:val="24"/>
+          <w:shd w:val="clear" w:color="auto" w:fill="FFFFFF"/>
+        </w:rPr>
+        <w:t xml:space="preserve"> or in part, to extract design and implementation </w:t>
       </w:r>
       <w:r>
         <w:rPr>
@@ -97,7 +119,20 @@
           <w:szCs w:val="24"/>
           <w:lang w:bidi="ar-JO"/>
         </w:rPr>
-        <w:t>The Aim of The Project</w:t>
+        <w:t>The Aim of The Proj</w:t>
+      </w:r>
+      <w:bookmarkStart w:id="0" w:name="_GoBack"/>
+      <w:bookmarkEnd w:id="0"/>
+      <w:r>
+        <w:rPr>
+          <w:rFonts w:asciiTheme="majorBidi" w:hAnsiTheme="majorBidi" w:cstheme="majorBidi"/>
+          <w:b/>
+          <w:bCs/>
+          <w:sz w:val="24"/>
+          <w:szCs w:val="24"/>
+          <w:lang w:bidi="ar-JO"/>
+        </w:rPr>
+        <w:t>ect</w:t>
       </w:r>
       <w:r>
         <w:rPr>
@@ -555,7 +590,7 @@
         <w:spacing w:line="360" w:lineRule="auto"/>
         <w:ind w:left="720"/>
         <w:rPr>
-          <w:rFonts w:asciiTheme="majorBidi" w:hAnsiTheme="majorBidi" w:cstheme="majorBidi" w:hint="cs"/>
+          <w:rFonts w:asciiTheme="majorBidi" w:hAnsiTheme="majorBidi" w:cstheme="majorBidi"/>
           <w:b/>
           <w:bCs/>
           <w:sz w:val="24"/>
@@ -730,18 +765,7 @@
           <w:szCs w:val="24"/>
           <w:shd w:val="clear" w:color="auto" w:fill="FFFFFF"/>
         </w:rPr>
-        <w:t>In Android, it is possible to install the applications from unknown sources, like third-party android stores. It is one of th</w:t>
-      </w:r>
-      <w:bookmarkStart w:id="0" w:name="_GoBack"/>
-      <w:bookmarkEnd w:id="0"/>
-      <w:r>
-        <w:rPr>
-          <w:rFonts w:asciiTheme="majorBidi" w:hAnsiTheme="majorBidi" w:cstheme="majorBidi"/>
-          <w:sz w:val="24"/>
-          <w:szCs w:val="24"/>
-          <w:shd w:val="clear" w:color="auto" w:fill="FFFFFF"/>
-        </w:rPr>
-        <w:t>e major security breaches in Android.</w:t>
+        <w:t>In Android, it is possible to install the applications from unknown sources, like third-party android stores. It is one of the major security breaches in Android.</w:t>
       </w:r>
     </w:p>
     <w:p>
@@ -875,27 +899,7 @@
           <w:sz w:val="24"/>
           <w:szCs w:val="24"/>
         </w:rPr>
-        <w:t>1.</w:t>
-      </w:r>
-      <w:r>
-        <w:rPr>
-          <w:rFonts w:asciiTheme="majorBidi" w:hAnsiTheme="majorBidi" w:cstheme="majorBidi"/>
-          <w:b/>
-          <w:bCs/>
-          <w:sz w:val="24"/>
-          <w:szCs w:val="24"/>
-        </w:rPr>
-        <w:t>3</w:t>
-      </w:r>
-      <w:r>
-        <w:rPr>
-          <w:rFonts w:asciiTheme="majorBidi" w:hAnsiTheme="majorBidi" w:cstheme="majorBidi"/>
-          <w:b/>
-          <w:bCs/>
-          <w:sz w:val="24"/>
-          <w:szCs w:val="24"/>
-        </w:rPr>
-        <w:t xml:space="preserve">.3 Collision Attack </w:t>
+        <w:t xml:space="preserve">1.3.3 Collision Attack </w:t>
       </w:r>
     </w:p>
     <w:p>
@@ -1177,17 +1181,7 @@
           <w:sz w:val="24"/>
           <w:szCs w:val="24"/>
         </w:rPr>
-        <w:t>1.3.4 Dangerous</w:t>
-      </w:r>
-      <w:r>
-        <w:rPr>
-          <w:rFonts w:asciiTheme="majorBidi" w:hAnsiTheme="majorBidi" w:cstheme="majorBidi"/>
-          <w:b/>
-          <w:bCs/>
-          <w:sz w:val="24"/>
-          <w:szCs w:val="24"/>
-        </w:rPr>
-        <w:t xml:space="preserve"> Permissions</w:t>
+        <w:t>1.3.4 Dangerous Permissions</w:t>
       </w:r>
     </w:p>
     <w:p>
@@ -1629,7 +1623,7 @@
 </file>
 
 <file path=word/numbering.xml><?xml version="1.0" encoding="utf-8"?>
-<w:numbering xmlns:wpc="http://schemas.microsoft.com/office/word/2010/wordprocessingCanvas" xmlns:cx="http://schemas.microsoft.com/office/drawing/2014/chartex" xmlns:cx1="http://schemas.microsoft.com/office/drawing/2015/9/8/chartex" xmlns:cx2="http://schemas.microsoft.com/office/drawing/2015/10/21/chartex" xmlns:cx3="http://schemas.microsoft.com/office/drawing/2016/5/9/chartex" xmlns:cx4="http://schemas.microsoft.com/office/drawing/2016/5/10/chartex" xmlns:cx5="http://schemas.microsoft.com/office/drawing/2016/5/11/chartex" xmlns:cx6="http://schemas.microsoft.com/office/drawing/2016/5/12/chartex" xmlns:cx7="http://schemas.microsoft.com/office/drawing/2016/5/13/chartex" xmlns:cx8="http://schemas.microsoft.com/office/drawing/2016/5/14/chartex" xmlns:mc="http://schemas.openxmlformats.org/markup-compatibility/2006" xmlns:aink="http://schemas.microsoft.com/office/drawing/2016/ink" xmlns:am3d="http://schemas.microsoft.com/office/drawing/2017/model3d" xmlns:o="urn:schemas-microsoft-com:office:office" xmlns:r="http://schemas.openxmlformats.org/officeDocument/2006/relationships" xmlns:m="http://schemas.openxmlformats.org/officeDocument/2006/math" xmlns:v="urn:schemas-microsoft-com:vml" xmlns:wp14="http://schemas.microsoft.com/office/word/2010/wordprocessingDrawing" xmlns:wp="http://schemas.openxmlformats.org/drawingml/2006/wordprocessingDrawing" xmlns:w10="urn:schemas-microsoft-com:office:word" xmlns:w="http://schemas.openxmlformats.org/wordprocessingml/2006/main" xmlns:w14="http://schemas.microsoft.com/office/word/2010/wordml" xmlns:w15="http://schemas.microsoft.com/office/word/2012/wordml" xmlns:w16cid="http://schemas.microsoft.com/office/word/2016/wordml/cid" xmlns:w16se="http://schemas.microsoft.com/office/word/2015/wordml/symex" xmlns:wpg="http://schemas.microsoft.com/office/word/2010/wordprocessingGroup" xmlns:wpi="http://schemas.microsoft.com/office/word/2010/wordprocessingInk" xmlns:wne="http://schemas.microsoft.com/office/word/2006/wordml" xmlns:wps="http://schemas.microsoft.com/office/word/2010/wordprocessingShape" mc:Ignorable="w14 w15 w16se w16cid wp14">
+<w:numbering xmlns:wpc="http://schemas.microsoft.com/office/word/2010/wordprocessingCanvas" xmlns:cx="http://schemas.microsoft.com/office/drawing/2014/chartex" xmlns:cx1="http://schemas.microsoft.com/office/drawing/2015/9/8/chartex" xmlns:mc="http://schemas.openxmlformats.org/markup-compatibility/2006" xmlns:o="urn:schemas-microsoft-com:office:office" xmlns:r="http://schemas.openxmlformats.org/officeDocument/2006/relationships" xmlns:m="http://schemas.openxmlformats.org/officeDocument/2006/math" xmlns:v="urn:schemas-microsoft-com:vml" xmlns:wp14="http://schemas.microsoft.com/office/word/2010/wordprocessingDrawing" xmlns:wp="http://schemas.openxmlformats.org/drawingml/2006/wordprocessingDrawing" xmlns:w10="urn:schemas-microsoft-com:office:word" xmlns:w="http://schemas.openxmlformats.org/wordprocessingml/2006/main" xmlns:w14="http://schemas.microsoft.com/office/word/2010/wordml" xmlns:w15="http://schemas.microsoft.com/office/word/2012/wordml" xmlns:w16se="http://schemas.microsoft.com/office/word/2015/wordml/symex" xmlns:wpg="http://schemas.microsoft.com/office/word/2010/wordprocessingGroup" xmlns:wpi="http://schemas.microsoft.com/office/word/2010/wordprocessingInk" xmlns:wne="http://schemas.microsoft.com/office/word/2006/wordml" xmlns:wps="http://schemas.microsoft.com/office/word/2010/wordprocessingShape" mc:Ignorable="w14 w15 w16se wp14">
   <w:abstractNum w:abstractNumId="0" w15:restartNumberingAfterBreak="0">
     <w:nsid w:val="6542670A"/>
     <w:multiLevelType w:val="hybridMultilevel"/>
@@ -1750,7 +1744,7 @@
 </file>
 
 <file path=word/styles.xml><?xml version="1.0" encoding="utf-8"?>
-<w:styles xmlns:mc="http://schemas.openxmlformats.org/markup-compatibility/2006" xmlns:r="http://schemas.openxmlformats.org/officeDocument/2006/relationships" xmlns:w="http://schemas.openxmlformats.org/wordprocessingml/2006/main" xmlns:w14="http://schemas.microsoft.com/office/word/2010/wordml" xmlns:w15="http://schemas.microsoft.com/office/word/2012/wordml" xmlns:w16cid="http://schemas.microsoft.com/office/word/2016/wordml/cid" xmlns:w16se="http://schemas.microsoft.com/office/word/2015/wordml/symex" mc:Ignorable="w14 w15 w16se w16cid">
+<w:styles xmlns:mc="http://schemas.openxmlformats.org/markup-compatibility/2006" xmlns:r="http://schemas.openxmlformats.org/officeDocument/2006/relationships" xmlns:w="http://schemas.openxmlformats.org/wordprocessingml/2006/main" xmlns:w14="http://schemas.microsoft.com/office/word/2010/wordml" xmlns:w15="http://schemas.microsoft.com/office/word/2012/wordml" xmlns:w16se="http://schemas.microsoft.com/office/word/2015/wordml/symex" mc:Ignorable="w14 w15 w16se">
   <w:docDefaults>
     <w:rPrDefault>
       <w:rPr>
@@ -1766,7 +1760,7 @@
       </w:pPr>
     </w:pPrDefault>
   </w:docDefaults>
-  <w:latentStyles w:defLockedState="0" w:defUIPriority="99" w:defSemiHidden="0" w:defUnhideWhenUsed="0" w:defQFormat="0" w:count="375">
+  <w:latentStyles w:defLockedState="0" w:defUIPriority="99" w:defSemiHidden="0" w:defUnhideWhenUsed="0" w:defQFormat="0" w:count="371">
     <w:lsdException w:name="Normal" w:uiPriority="0" w:qFormat="1"/>
     <w:lsdException w:name="heading 1" w:uiPriority="9" w:qFormat="1"/>
     <w:lsdException w:name="heading 2" w:semiHidden="1" w:uiPriority="9" w:unhideWhenUsed="1" w:qFormat="1"/>
@@ -2138,10 +2132,6 @@
     <w:lsdException w:name="List Table 5 Dark Accent 6" w:uiPriority="50"/>
     <w:lsdException w:name="List Table 6 Colorful Accent 6" w:uiPriority="51"/>
     <w:lsdException w:name="List Table 7 Colorful Accent 6" w:uiPriority="52"/>
-    <w:lsdException w:name="Mention" w:semiHidden="1" w:unhideWhenUsed="1"/>
-    <w:lsdException w:name="Smart Hyperlink" w:semiHidden="1" w:unhideWhenUsed="1"/>
-    <w:lsdException w:name="Hashtag" w:semiHidden="1" w:unhideWhenUsed="1"/>
-    <w:lsdException w:name="Unresolved Mention" w:semiHidden="1" w:unhideWhenUsed="1"/>
   </w:latentStyles>
   <w:style w:type="paragraph" w:default="1" w:styleId="Normal">
     <w:name w:val="Normal"/>

</xml_diff>